<commit_message>
Might be done with lit review paper?
</commit_message>
<xml_diff>
--- a/Industrial Mobile Manipulation.docx
+++ b/Industrial Mobile Manipulation.docx
@@ -3,13 +3,22 @@
 <w:document xmlns:wpc="http://schemas.microsoft.com/office/word/2010/wordprocessingCanvas" xmlns:mc="http://schemas.openxmlformats.org/markup-compatibility/2006" xmlns:o="urn:schemas-microsoft-com:office:office" xmlns:r="http://schemas.openxmlformats.org/officeDocument/2006/relationships" xmlns:m="http://schemas.openxmlformats.org/officeDocument/2006/math" xmlns:v="urn:schemas-microsoft-com:vml" xmlns:wp14="http://schemas.microsoft.com/office/word/2010/wordprocessingDrawing" xmlns:wp="http://schemas.openxmlformats.org/drawingml/2006/wordprocessingDrawing" xmlns:w10="urn:schemas-microsoft-com:office:word" xmlns:w="http://schemas.openxmlformats.org/wordprocessingml/2006/main" xmlns:w14="http://schemas.microsoft.com/office/word/2010/wordml" xmlns:wpg="http://schemas.microsoft.com/office/word/2010/wordprocessingGroup" xmlns:wpi="http://schemas.microsoft.com/office/word/2010/wordprocessingInk" xmlns:wne="http://schemas.microsoft.com/office/word/2006/wordml" xmlns:wps="http://schemas.microsoft.com/office/word/2010/wordprocessingShape" mc:Ignorable="w14 wp14">
   <w:body>
     <w:p>
+      <w:pPr>
+        <w:pStyle w:val="Heading1"/>
+      </w:pPr>
       <w:r>
         <w:t>Industrial Mobile Manipulation</w:t>
       </w:r>
     </w:p>
     <w:p>
       <w:r>
-        <w:t xml:space="preserve">Mobile industrial robot development began decades ago with the first Automated Guided Vehicles (AGVs). Early AGVs were unintelligent vehicles employed to move loads in factories following paths that were marked with wires buried under the factory floor. These vehicles were only practical for permanent installations in unchanging environments; “reprogramming” a first generation AGV required that the path be removed from the floor and </w:t>
+        <w:t xml:space="preserve">Mobile industrial robot development began decades ago with the first Automated Guided Vehicles (AGVs). Early AGVs were unintelligent vehicles employed to move loads in factories following paths that were marked with wires buried </w:t>
+      </w:r>
+      <w:r>
+        <w:t>in</w:t>
+      </w:r>
+      <w:r>
+        <w:t xml:space="preserve"> the factory floor. These vehicles were only practical for permanent installations in unchanging environments; “reprogramming” a first generation AGV required that the path be removed from the floor and </w:t>
       </w:r>
       <w:r>
         <w:t>reinstalled</w:t>
@@ -47,7 +56,13 @@
         <w:t>A single high-level planner may coordinate multiple AGVs to prevent traffic jams and allocate tasks. [CITE VIVALDINI]</w:t>
       </w:r>
       <w:r>
-        <w:t xml:space="preserve"> Although these modern AGV systems are more flexible than their predecessors, they still depend on an ordered factory or warehouse environment, and are not designed to cooperate with human workers. They execute pre-programmed routines to move loads between loading docks. Implementing such a system requires that all of the possible paths for the AGVs be predefined, which makes commissioning such a system a lengthy and labor-intensive process. Predefining all of the paths for an AGV may not even be possible if the inventory system is large and does not have readily-defined nodes such as loading docks. </w:t>
+        <w:t xml:space="preserve"> Although these modern AGV systems are more flexible than their predecessors, they still depend on an ordered factory or warehouse environment, and are not designed to cooperate with human workers. They execute pre-programmed routines to move loads between loading docks. Implementing such a system requires that all of the possible paths for the AGVs be predefined, which makes commissioning such a system a lengthy and labor-intensive process. Predefining all of the paths for an AGV may not be </w:t>
+      </w:r>
+      <w:r>
+        <w:t>practical</w:t>
+      </w:r>
+      <w:r>
+        <w:t xml:space="preserve"> if the inventory system is large and does not have readily-defined nodes such as loading docks. </w:t>
       </w:r>
       <w:r>
         <w:t xml:space="preserve">These systems are useful for tasks such as pallet transportation, and many such systems are fork lifts [CITE </w:t>
@@ -91,13 +106,46 @@
         <w:t xml:space="preserve"> inventory is stored on pallet-like mobile shelves, and a group of mobile drive units rearrange and deliver the shelves as necessary to bring items to assembly and packing stations.</w:t>
       </w:r>
       <w:r>
-        <w:t xml:space="preserve"> Kiva robots cannot manipulate individual items. </w:t>
-      </w:r>
-      <w:r>
-        <w:t>The task of loading and unloading the shelves is left to human pickers; the robots are used purely as mobile bases for the shelves. This system is an evolution from the</w:t>
-      </w:r>
-      <w:r>
-        <w:t xml:space="preserve"> traditional AGV in that there are no pre-planned paths; instead, the mobile robots are entirely free to move throughout the environment. This system also has several advantages that stem from the entire inventory being movable. Namely, the warehouse is constantly being reorganized as it is used. This allows the inventory management system to optimize the inventory, moving items around to make commonly-needed items more accessible and improve the speed of the overall system. </w:t>
+        <w:t xml:space="preserve"> Kiva robots cannot manipulate individual items</w:t>
+      </w:r>
+      <w:r>
+        <w:t>, so t</w:t>
+      </w:r>
+      <w:r>
+        <w:t xml:space="preserve">he task of loading and unloading the </w:t>
+      </w:r>
+      <w:r>
+        <w:t>shelves is left to human pickers, and</w:t>
+      </w:r>
+      <w:r>
+        <w:t xml:space="preserve"> the robots are used purely as mobile bases for the shelves. This system is an evolution from the</w:t>
+      </w:r>
+      <w:r>
+        <w:t xml:space="preserve"> traditional AGV in that there are no pre-planned paths; instead, the mobile robots are</w:t>
+      </w:r>
+      <w:r>
+        <w:t xml:space="preserve"> entirely free to move through</w:t>
+      </w:r>
+      <w:r>
+        <w:t xml:space="preserve"> the </w:t>
+      </w:r>
+      <w:r>
+        <w:t xml:space="preserve">warehouse </w:t>
+      </w:r>
+      <w:r>
+        <w:t xml:space="preserve">environment. This system also has </w:t>
+      </w:r>
+      <w:r>
+        <w:t>some</w:t>
+      </w:r>
+      <w:r>
+        <w:t xml:space="preserve"> advantages </w:t>
+      </w:r>
+      <w:r>
+        <w:t xml:space="preserve">over AGV systems </w:t>
+      </w:r>
+      <w:r>
+        <w:t xml:space="preserve">that stem from the entire inventory being movable. Namely, the warehouse is constantly being reorganized as it is used. This allows the inventory management system to optimize the inventory, moving items around to make commonly-needed items more accessible and improve the speed of the overall system. </w:t>
       </w:r>
       <w:r>
         <w:t>[</w:t>
@@ -141,6 +189,67 @@
       <w:proofErr w:type="spellEnd"/>
       <w:r>
         <w:t xml:space="preserve">] </w:t>
+      </w:r>
+      <w:r>
+        <w:t xml:space="preserve">However, researchers have been exploring the application of mobile </w:t>
+      </w:r>
+      <w:r>
+        <w:lastRenderedPageBreak/>
+        <w:t xml:space="preserve">manipulators in industrial settings for several years. In 2004, a group at the University </w:t>
+      </w:r>
+      <w:proofErr w:type="gramStart"/>
+      <w:r>
+        <w:t>of</w:t>
+      </w:r>
+      <w:proofErr w:type="gramEnd"/>
+      <w:r>
+        <w:t xml:space="preserve"> Verona, Italy devised a mobile manipulator for the pharmaceutical industry. [CITE COSMA] This robot consisted of a custom-made 5 DOF manipulator with one passive DOF mounted on top of a commercially-available mobile base. The system used a vacuum gripper to pick up cardboard boxes from pallets and put them </w:t>
+      </w:r>
+      <w:r>
+        <w:t>on shelves. This system was capable of navigating freely through a partially structured dynamic environment using a local and global planner. The resulting robot is functionally similar to ABBY, but was to be used for the task of loading items from pallets into an inventory shelving system, whereas ABBY’s purpose is to pick from inventory and deliver items to assembly stations.</w:t>
+      </w:r>
+      <w:r>
+        <w:t xml:space="preserve"> More recently, </w:t>
+      </w:r>
+      <w:r>
+        <w:t xml:space="preserve">in 2011 </w:t>
+      </w:r>
+      <w:r>
+        <w:t>a group at the Intelligent Systems and Production Engineering Research Center</w:t>
+      </w:r>
+      <w:r>
+        <w:t xml:space="preserve"> </w:t>
+      </w:r>
+      <w:r>
+        <w:t xml:space="preserve">for Information Technology </w:t>
+      </w:r>
+      <w:r>
+        <w:t>in</w:t>
+      </w:r>
+      <w:r>
+        <w:t xml:space="preserve"> Karlsruhe, Germany</w:t>
+      </w:r>
+      <w:r>
+        <w:t xml:space="preserve"> developed a bimanual manipulator using a custom drive base and two KUKA Lightweight Robot arms</w:t>
+      </w:r>
+      <w:proofErr w:type="gramStart"/>
+      <w:r>
+        <w:t>.</w:t>
+      </w:r>
+      <w:r>
+        <w:t>[</w:t>
+      </w:r>
+      <w:proofErr w:type="gramEnd"/>
+      <w:r>
+        <w:t>CITE HERMANN]</w:t>
+      </w:r>
+      <w:r>
+        <w:t xml:space="preserve"> It used a Microsoft Kinect, two high resolution cameras, and three LIDAR scanners for perception and had </w:t>
+      </w:r>
+      <w:bookmarkStart w:id="0" w:name="_GoBack"/>
+      <w:bookmarkEnd w:id="0"/>
+      <w:r>
+        <w:t xml:space="preserve">This platform was exceptionally capable, but was designed more as a general-purpose mobile manipulator than as an industrial robot. </w:t>
       </w:r>
     </w:p>
     <w:sectPr>
@@ -158,7 +267,7 @@
   <w:docDefaults>
     <w:rPrDefault>
       <w:rPr>
-        <w:rFonts w:asciiTheme="minorHAnsi" w:eastAsiaTheme="minorHAnsi" w:hAnsiTheme="minorHAnsi" w:cstheme="minorBidi"/>
+        <w:rFonts w:asciiTheme="minorHAnsi" w:eastAsiaTheme="minorEastAsia" w:hAnsiTheme="minorHAnsi" w:cstheme="minorBidi"/>
         <w:sz w:val="22"/>
         <w:szCs w:val="22"/>
         <w:lang w:val="en-US" w:eastAsia="en-US" w:bidi="ar-SA"/>
@@ -190,7 +299,7 @@
     <w:lsdException w:name="toc 7" w:uiPriority="39"/>
     <w:lsdException w:name="toc 8" w:uiPriority="39"/>
     <w:lsdException w:name="toc 9" w:uiPriority="39"/>
-    <w:lsdException w:name="caption" w:uiPriority="35" w:qFormat="1"/>
+    <w:lsdException w:name="caption" w:uiPriority="35"/>
     <w:lsdException w:name="Title" w:semiHidden="0" w:uiPriority="10" w:unhideWhenUsed="0" w:qFormat="1"/>
     <w:lsdException w:name="Default Paragraph Font" w:uiPriority="1"/>
     <w:lsdException w:name="Subtitle" w:semiHidden="0" w:uiPriority="11" w:unhideWhenUsed="0" w:qFormat="1"/>
@@ -312,6 +421,199 @@
   <w:style w:type="paragraph" w:default="1" w:styleId="Normal">
     <w:name w:val="Normal"/>
     <w:qFormat/>
+    <w:rsid w:val="002E5F23"/>
+  </w:style>
+  <w:style w:type="paragraph" w:styleId="Heading1">
+    <w:name w:val="heading 1"/>
+    <w:basedOn w:val="Normal"/>
+    <w:next w:val="Normal"/>
+    <w:link w:val="Heading1Char"/>
+    <w:uiPriority w:val="9"/>
+    <w:qFormat/>
+    <w:rsid w:val="002E5F23"/>
+    <w:pPr>
+      <w:spacing w:before="480" w:after="0"/>
+      <w:contextualSpacing/>
+      <w:outlineLvl w:val="0"/>
+    </w:pPr>
+    <w:rPr>
+      <w:rFonts w:asciiTheme="majorHAnsi" w:eastAsiaTheme="majorEastAsia" w:hAnsiTheme="majorHAnsi" w:cstheme="majorBidi"/>
+      <w:b/>
+      <w:bCs/>
+      <w:sz w:val="28"/>
+      <w:szCs w:val="28"/>
+    </w:rPr>
+  </w:style>
+  <w:style w:type="paragraph" w:styleId="Heading2">
+    <w:name w:val="heading 2"/>
+    <w:basedOn w:val="Normal"/>
+    <w:next w:val="Normal"/>
+    <w:link w:val="Heading2Char"/>
+    <w:uiPriority w:val="9"/>
+    <w:semiHidden/>
+    <w:unhideWhenUsed/>
+    <w:qFormat/>
+    <w:rsid w:val="002E5F23"/>
+    <w:pPr>
+      <w:spacing w:before="200" w:after="0"/>
+      <w:outlineLvl w:val="1"/>
+    </w:pPr>
+    <w:rPr>
+      <w:rFonts w:asciiTheme="majorHAnsi" w:eastAsiaTheme="majorEastAsia" w:hAnsiTheme="majorHAnsi" w:cstheme="majorBidi"/>
+      <w:b/>
+      <w:bCs/>
+      <w:sz w:val="26"/>
+      <w:szCs w:val="26"/>
+    </w:rPr>
+  </w:style>
+  <w:style w:type="paragraph" w:styleId="Heading3">
+    <w:name w:val="heading 3"/>
+    <w:basedOn w:val="Normal"/>
+    <w:next w:val="Normal"/>
+    <w:link w:val="Heading3Char"/>
+    <w:uiPriority w:val="9"/>
+    <w:semiHidden/>
+    <w:unhideWhenUsed/>
+    <w:qFormat/>
+    <w:rsid w:val="002E5F23"/>
+    <w:pPr>
+      <w:spacing w:before="200" w:after="0" w:line="271" w:lineRule="auto"/>
+      <w:outlineLvl w:val="2"/>
+    </w:pPr>
+    <w:rPr>
+      <w:rFonts w:asciiTheme="majorHAnsi" w:eastAsiaTheme="majorEastAsia" w:hAnsiTheme="majorHAnsi" w:cstheme="majorBidi"/>
+      <w:b/>
+      <w:bCs/>
+    </w:rPr>
+  </w:style>
+  <w:style w:type="paragraph" w:styleId="Heading4">
+    <w:name w:val="heading 4"/>
+    <w:basedOn w:val="Normal"/>
+    <w:next w:val="Normal"/>
+    <w:link w:val="Heading4Char"/>
+    <w:uiPriority w:val="9"/>
+    <w:semiHidden/>
+    <w:unhideWhenUsed/>
+    <w:qFormat/>
+    <w:rsid w:val="002E5F23"/>
+    <w:pPr>
+      <w:spacing w:before="200" w:after="0"/>
+      <w:outlineLvl w:val="3"/>
+    </w:pPr>
+    <w:rPr>
+      <w:rFonts w:asciiTheme="majorHAnsi" w:eastAsiaTheme="majorEastAsia" w:hAnsiTheme="majorHAnsi" w:cstheme="majorBidi"/>
+      <w:b/>
+      <w:bCs/>
+      <w:i/>
+      <w:iCs/>
+    </w:rPr>
+  </w:style>
+  <w:style w:type="paragraph" w:styleId="Heading5">
+    <w:name w:val="heading 5"/>
+    <w:basedOn w:val="Normal"/>
+    <w:next w:val="Normal"/>
+    <w:link w:val="Heading5Char"/>
+    <w:uiPriority w:val="9"/>
+    <w:semiHidden/>
+    <w:unhideWhenUsed/>
+    <w:qFormat/>
+    <w:rsid w:val="002E5F23"/>
+    <w:pPr>
+      <w:spacing w:before="200" w:after="0"/>
+      <w:outlineLvl w:val="4"/>
+    </w:pPr>
+    <w:rPr>
+      <w:rFonts w:asciiTheme="majorHAnsi" w:eastAsiaTheme="majorEastAsia" w:hAnsiTheme="majorHAnsi" w:cstheme="majorBidi"/>
+      <w:b/>
+      <w:bCs/>
+      <w:color w:val="7F7F7F" w:themeColor="text1" w:themeTint="80"/>
+    </w:rPr>
+  </w:style>
+  <w:style w:type="paragraph" w:styleId="Heading6">
+    <w:name w:val="heading 6"/>
+    <w:basedOn w:val="Normal"/>
+    <w:next w:val="Normal"/>
+    <w:link w:val="Heading6Char"/>
+    <w:uiPriority w:val="9"/>
+    <w:semiHidden/>
+    <w:unhideWhenUsed/>
+    <w:qFormat/>
+    <w:rsid w:val="002E5F23"/>
+    <w:pPr>
+      <w:spacing w:after="0" w:line="271" w:lineRule="auto"/>
+      <w:outlineLvl w:val="5"/>
+    </w:pPr>
+    <w:rPr>
+      <w:rFonts w:asciiTheme="majorHAnsi" w:eastAsiaTheme="majorEastAsia" w:hAnsiTheme="majorHAnsi" w:cstheme="majorBidi"/>
+      <w:b/>
+      <w:bCs/>
+      <w:i/>
+      <w:iCs/>
+      <w:color w:val="7F7F7F" w:themeColor="text1" w:themeTint="80"/>
+    </w:rPr>
+  </w:style>
+  <w:style w:type="paragraph" w:styleId="Heading7">
+    <w:name w:val="heading 7"/>
+    <w:basedOn w:val="Normal"/>
+    <w:next w:val="Normal"/>
+    <w:link w:val="Heading7Char"/>
+    <w:uiPriority w:val="9"/>
+    <w:semiHidden/>
+    <w:unhideWhenUsed/>
+    <w:qFormat/>
+    <w:rsid w:val="002E5F23"/>
+    <w:pPr>
+      <w:spacing w:after="0"/>
+      <w:outlineLvl w:val="6"/>
+    </w:pPr>
+    <w:rPr>
+      <w:rFonts w:asciiTheme="majorHAnsi" w:eastAsiaTheme="majorEastAsia" w:hAnsiTheme="majorHAnsi" w:cstheme="majorBidi"/>
+      <w:i/>
+      <w:iCs/>
+    </w:rPr>
+  </w:style>
+  <w:style w:type="paragraph" w:styleId="Heading8">
+    <w:name w:val="heading 8"/>
+    <w:basedOn w:val="Normal"/>
+    <w:next w:val="Normal"/>
+    <w:link w:val="Heading8Char"/>
+    <w:uiPriority w:val="9"/>
+    <w:semiHidden/>
+    <w:unhideWhenUsed/>
+    <w:qFormat/>
+    <w:rsid w:val="002E5F23"/>
+    <w:pPr>
+      <w:spacing w:after="0"/>
+      <w:outlineLvl w:val="7"/>
+    </w:pPr>
+    <w:rPr>
+      <w:rFonts w:asciiTheme="majorHAnsi" w:eastAsiaTheme="majorEastAsia" w:hAnsiTheme="majorHAnsi" w:cstheme="majorBidi"/>
+      <w:sz w:val="20"/>
+      <w:szCs w:val="20"/>
+    </w:rPr>
+  </w:style>
+  <w:style w:type="paragraph" w:styleId="Heading9">
+    <w:name w:val="heading 9"/>
+    <w:basedOn w:val="Normal"/>
+    <w:next w:val="Normal"/>
+    <w:link w:val="Heading9Char"/>
+    <w:uiPriority w:val="9"/>
+    <w:semiHidden/>
+    <w:unhideWhenUsed/>
+    <w:qFormat/>
+    <w:rsid w:val="002E5F23"/>
+    <w:pPr>
+      <w:spacing w:after="0"/>
+      <w:outlineLvl w:val="8"/>
+    </w:pPr>
+    <w:rPr>
+      <w:rFonts w:asciiTheme="majorHAnsi" w:eastAsiaTheme="majorEastAsia" w:hAnsiTheme="majorHAnsi" w:cstheme="majorBidi"/>
+      <w:i/>
+      <w:iCs/>
+      <w:spacing w:val="5"/>
+      <w:sz w:val="20"/>
+      <w:szCs w:val="20"/>
+    </w:rPr>
   </w:style>
   <w:style w:type="character" w:default="1" w:styleId="DefaultParagraphFont">
     <w:name w:val="Default Paragraph Font"/>
@@ -340,6 +642,383 @@
     <w:semiHidden/>
     <w:unhideWhenUsed/>
   </w:style>
+  <w:style w:type="character" w:customStyle="1" w:styleId="Heading1Char">
+    <w:name w:val="Heading 1 Char"/>
+    <w:basedOn w:val="DefaultParagraphFont"/>
+    <w:link w:val="Heading1"/>
+    <w:uiPriority w:val="9"/>
+    <w:rsid w:val="002E5F23"/>
+    <w:rPr>
+      <w:rFonts w:asciiTheme="majorHAnsi" w:eastAsiaTheme="majorEastAsia" w:hAnsiTheme="majorHAnsi" w:cstheme="majorBidi"/>
+      <w:b/>
+      <w:bCs/>
+      <w:sz w:val="28"/>
+      <w:szCs w:val="28"/>
+    </w:rPr>
+  </w:style>
+  <w:style w:type="character" w:customStyle="1" w:styleId="Heading2Char">
+    <w:name w:val="Heading 2 Char"/>
+    <w:basedOn w:val="DefaultParagraphFont"/>
+    <w:link w:val="Heading2"/>
+    <w:uiPriority w:val="9"/>
+    <w:semiHidden/>
+    <w:rsid w:val="002E5F23"/>
+    <w:rPr>
+      <w:rFonts w:asciiTheme="majorHAnsi" w:eastAsiaTheme="majorEastAsia" w:hAnsiTheme="majorHAnsi" w:cstheme="majorBidi"/>
+      <w:b/>
+      <w:bCs/>
+      <w:sz w:val="26"/>
+      <w:szCs w:val="26"/>
+    </w:rPr>
+  </w:style>
+  <w:style w:type="character" w:customStyle="1" w:styleId="Heading3Char">
+    <w:name w:val="Heading 3 Char"/>
+    <w:basedOn w:val="DefaultParagraphFont"/>
+    <w:link w:val="Heading3"/>
+    <w:uiPriority w:val="9"/>
+    <w:semiHidden/>
+    <w:rsid w:val="002E5F23"/>
+    <w:rPr>
+      <w:rFonts w:asciiTheme="majorHAnsi" w:eastAsiaTheme="majorEastAsia" w:hAnsiTheme="majorHAnsi" w:cstheme="majorBidi"/>
+      <w:b/>
+      <w:bCs/>
+    </w:rPr>
+  </w:style>
+  <w:style w:type="character" w:customStyle="1" w:styleId="Heading4Char">
+    <w:name w:val="Heading 4 Char"/>
+    <w:basedOn w:val="DefaultParagraphFont"/>
+    <w:link w:val="Heading4"/>
+    <w:uiPriority w:val="9"/>
+    <w:semiHidden/>
+    <w:rsid w:val="002E5F23"/>
+    <w:rPr>
+      <w:rFonts w:asciiTheme="majorHAnsi" w:eastAsiaTheme="majorEastAsia" w:hAnsiTheme="majorHAnsi" w:cstheme="majorBidi"/>
+      <w:b/>
+      <w:bCs/>
+      <w:i/>
+      <w:iCs/>
+    </w:rPr>
+  </w:style>
+  <w:style w:type="character" w:customStyle="1" w:styleId="Heading5Char">
+    <w:name w:val="Heading 5 Char"/>
+    <w:basedOn w:val="DefaultParagraphFont"/>
+    <w:link w:val="Heading5"/>
+    <w:uiPriority w:val="9"/>
+    <w:semiHidden/>
+    <w:rsid w:val="002E5F23"/>
+    <w:rPr>
+      <w:rFonts w:asciiTheme="majorHAnsi" w:eastAsiaTheme="majorEastAsia" w:hAnsiTheme="majorHAnsi" w:cstheme="majorBidi"/>
+      <w:b/>
+      <w:bCs/>
+      <w:color w:val="7F7F7F" w:themeColor="text1" w:themeTint="80"/>
+    </w:rPr>
+  </w:style>
+  <w:style w:type="character" w:customStyle="1" w:styleId="Heading6Char">
+    <w:name w:val="Heading 6 Char"/>
+    <w:basedOn w:val="DefaultParagraphFont"/>
+    <w:link w:val="Heading6"/>
+    <w:uiPriority w:val="9"/>
+    <w:semiHidden/>
+    <w:rsid w:val="002E5F23"/>
+    <w:rPr>
+      <w:rFonts w:asciiTheme="majorHAnsi" w:eastAsiaTheme="majorEastAsia" w:hAnsiTheme="majorHAnsi" w:cstheme="majorBidi"/>
+      <w:b/>
+      <w:bCs/>
+      <w:i/>
+      <w:iCs/>
+      <w:color w:val="7F7F7F" w:themeColor="text1" w:themeTint="80"/>
+    </w:rPr>
+  </w:style>
+  <w:style w:type="character" w:customStyle="1" w:styleId="Heading7Char">
+    <w:name w:val="Heading 7 Char"/>
+    <w:basedOn w:val="DefaultParagraphFont"/>
+    <w:link w:val="Heading7"/>
+    <w:uiPriority w:val="9"/>
+    <w:semiHidden/>
+    <w:rsid w:val="002E5F23"/>
+    <w:rPr>
+      <w:rFonts w:asciiTheme="majorHAnsi" w:eastAsiaTheme="majorEastAsia" w:hAnsiTheme="majorHAnsi" w:cstheme="majorBidi"/>
+      <w:i/>
+      <w:iCs/>
+    </w:rPr>
+  </w:style>
+  <w:style w:type="character" w:customStyle="1" w:styleId="Heading8Char">
+    <w:name w:val="Heading 8 Char"/>
+    <w:basedOn w:val="DefaultParagraphFont"/>
+    <w:link w:val="Heading8"/>
+    <w:uiPriority w:val="9"/>
+    <w:semiHidden/>
+    <w:rsid w:val="002E5F23"/>
+    <w:rPr>
+      <w:rFonts w:asciiTheme="majorHAnsi" w:eastAsiaTheme="majorEastAsia" w:hAnsiTheme="majorHAnsi" w:cstheme="majorBidi"/>
+      <w:sz w:val="20"/>
+      <w:szCs w:val="20"/>
+    </w:rPr>
+  </w:style>
+  <w:style w:type="character" w:customStyle="1" w:styleId="Heading9Char">
+    <w:name w:val="Heading 9 Char"/>
+    <w:basedOn w:val="DefaultParagraphFont"/>
+    <w:link w:val="Heading9"/>
+    <w:uiPriority w:val="9"/>
+    <w:semiHidden/>
+    <w:rsid w:val="002E5F23"/>
+    <w:rPr>
+      <w:rFonts w:asciiTheme="majorHAnsi" w:eastAsiaTheme="majorEastAsia" w:hAnsiTheme="majorHAnsi" w:cstheme="majorBidi"/>
+      <w:i/>
+      <w:iCs/>
+      <w:spacing w:val="5"/>
+      <w:sz w:val="20"/>
+      <w:szCs w:val="20"/>
+    </w:rPr>
+  </w:style>
+  <w:style w:type="paragraph" w:styleId="Title">
+    <w:name w:val="Title"/>
+    <w:basedOn w:val="Normal"/>
+    <w:next w:val="Normal"/>
+    <w:link w:val="TitleChar"/>
+    <w:uiPriority w:val="10"/>
+    <w:qFormat/>
+    <w:rsid w:val="002E5F23"/>
+    <w:pPr>
+      <w:pBdr>
+        <w:bottom w:val="single" w:sz="4" w:space="1" w:color="auto"/>
+      </w:pBdr>
+      <w:spacing w:line="240" w:lineRule="auto"/>
+      <w:contextualSpacing/>
+    </w:pPr>
+    <w:rPr>
+      <w:rFonts w:asciiTheme="majorHAnsi" w:eastAsiaTheme="majorEastAsia" w:hAnsiTheme="majorHAnsi" w:cstheme="majorBidi"/>
+      <w:spacing w:val="5"/>
+      <w:sz w:val="52"/>
+      <w:szCs w:val="52"/>
+    </w:rPr>
+  </w:style>
+  <w:style w:type="character" w:customStyle="1" w:styleId="TitleChar">
+    <w:name w:val="Title Char"/>
+    <w:basedOn w:val="DefaultParagraphFont"/>
+    <w:link w:val="Title"/>
+    <w:uiPriority w:val="10"/>
+    <w:rsid w:val="002E5F23"/>
+    <w:rPr>
+      <w:rFonts w:asciiTheme="majorHAnsi" w:eastAsiaTheme="majorEastAsia" w:hAnsiTheme="majorHAnsi" w:cstheme="majorBidi"/>
+      <w:spacing w:val="5"/>
+      <w:sz w:val="52"/>
+      <w:szCs w:val="52"/>
+    </w:rPr>
+  </w:style>
+  <w:style w:type="paragraph" w:styleId="Subtitle">
+    <w:name w:val="Subtitle"/>
+    <w:basedOn w:val="Normal"/>
+    <w:next w:val="Normal"/>
+    <w:link w:val="SubtitleChar"/>
+    <w:uiPriority w:val="11"/>
+    <w:qFormat/>
+    <w:rsid w:val="002E5F23"/>
+    <w:pPr>
+      <w:spacing w:after="600"/>
+    </w:pPr>
+    <w:rPr>
+      <w:rFonts w:asciiTheme="majorHAnsi" w:eastAsiaTheme="majorEastAsia" w:hAnsiTheme="majorHAnsi" w:cstheme="majorBidi"/>
+      <w:i/>
+      <w:iCs/>
+      <w:spacing w:val="13"/>
+      <w:sz w:val="24"/>
+      <w:szCs w:val="24"/>
+    </w:rPr>
+  </w:style>
+  <w:style w:type="character" w:customStyle="1" w:styleId="SubtitleChar">
+    <w:name w:val="Subtitle Char"/>
+    <w:basedOn w:val="DefaultParagraphFont"/>
+    <w:link w:val="Subtitle"/>
+    <w:uiPriority w:val="11"/>
+    <w:rsid w:val="002E5F23"/>
+    <w:rPr>
+      <w:rFonts w:asciiTheme="majorHAnsi" w:eastAsiaTheme="majorEastAsia" w:hAnsiTheme="majorHAnsi" w:cstheme="majorBidi"/>
+      <w:i/>
+      <w:iCs/>
+      <w:spacing w:val="13"/>
+      <w:sz w:val="24"/>
+      <w:szCs w:val="24"/>
+    </w:rPr>
+  </w:style>
+  <w:style w:type="character" w:styleId="Strong">
+    <w:name w:val="Strong"/>
+    <w:uiPriority w:val="22"/>
+    <w:qFormat/>
+    <w:rsid w:val="002E5F23"/>
+    <w:rPr>
+      <w:b/>
+      <w:bCs/>
+    </w:rPr>
+  </w:style>
+  <w:style w:type="character" w:styleId="Emphasis">
+    <w:name w:val="Emphasis"/>
+    <w:uiPriority w:val="20"/>
+    <w:qFormat/>
+    <w:rsid w:val="002E5F23"/>
+    <w:rPr>
+      <w:b/>
+      <w:bCs/>
+      <w:i/>
+      <w:iCs/>
+      <w:spacing w:val="10"/>
+      <w:bdr w:val="none" w:sz="0" w:space="0" w:color="auto"/>
+      <w:shd w:val="clear" w:color="auto" w:fill="auto"/>
+    </w:rPr>
+  </w:style>
+  <w:style w:type="paragraph" w:styleId="NoSpacing">
+    <w:name w:val="No Spacing"/>
+    <w:basedOn w:val="Normal"/>
+    <w:uiPriority w:val="1"/>
+    <w:qFormat/>
+    <w:rsid w:val="002E5F23"/>
+    <w:pPr>
+      <w:spacing w:after="0" w:line="240" w:lineRule="auto"/>
+    </w:pPr>
+  </w:style>
+  <w:style w:type="paragraph" w:styleId="ListParagraph">
+    <w:name w:val="List Paragraph"/>
+    <w:basedOn w:val="Normal"/>
+    <w:uiPriority w:val="34"/>
+    <w:qFormat/>
+    <w:rsid w:val="002E5F23"/>
+    <w:pPr>
+      <w:ind w:left="720"/>
+      <w:contextualSpacing/>
+    </w:pPr>
+  </w:style>
+  <w:style w:type="paragraph" w:styleId="Quote">
+    <w:name w:val="Quote"/>
+    <w:basedOn w:val="Normal"/>
+    <w:next w:val="Normal"/>
+    <w:link w:val="QuoteChar"/>
+    <w:uiPriority w:val="29"/>
+    <w:qFormat/>
+    <w:rsid w:val="002E5F23"/>
+    <w:pPr>
+      <w:spacing w:before="200" w:after="0"/>
+      <w:ind w:left="360" w:right="360"/>
+    </w:pPr>
+    <w:rPr>
+      <w:i/>
+      <w:iCs/>
+    </w:rPr>
+  </w:style>
+  <w:style w:type="character" w:customStyle="1" w:styleId="QuoteChar">
+    <w:name w:val="Quote Char"/>
+    <w:basedOn w:val="DefaultParagraphFont"/>
+    <w:link w:val="Quote"/>
+    <w:uiPriority w:val="29"/>
+    <w:rsid w:val="002E5F23"/>
+    <w:rPr>
+      <w:i/>
+      <w:iCs/>
+    </w:rPr>
+  </w:style>
+  <w:style w:type="paragraph" w:styleId="IntenseQuote">
+    <w:name w:val="Intense Quote"/>
+    <w:basedOn w:val="Normal"/>
+    <w:next w:val="Normal"/>
+    <w:link w:val="IntenseQuoteChar"/>
+    <w:uiPriority w:val="30"/>
+    <w:qFormat/>
+    <w:rsid w:val="002E5F23"/>
+    <w:pPr>
+      <w:pBdr>
+        <w:bottom w:val="single" w:sz="4" w:space="1" w:color="auto"/>
+      </w:pBdr>
+      <w:spacing w:before="200" w:after="280"/>
+      <w:ind w:left="1008" w:right="1152"/>
+      <w:jc w:val="both"/>
+    </w:pPr>
+    <w:rPr>
+      <w:b/>
+      <w:bCs/>
+      <w:i/>
+      <w:iCs/>
+    </w:rPr>
+  </w:style>
+  <w:style w:type="character" w:customStyle="1" w:styleId="IntenseQuoteChar">
+    <w:name w:val="Intense Quote Char"/>
+    <w:basedOn w:val="DefaultParagraphFont"/>
+    <w:link w:val="IntenseQuote"/>
+    <w:uiPriority w:val="30"/>
+    <w:rsid w:val="002E5F23"/>
+    <w:rPr>
+      <w:b/>
+      <w:bCs/>
+      <w:i/>
+      <w:iCs/>
+    </w:rPr>
+  </w:style>
+  <w:style w:type="character" w:styleId="SubtleEmphasis">
+    <w:name w:val="Subtle Emphasis"/>
+    <w:uiPriority w:val="19"/>
+    <w:qFormat/>
+    <w:rsid w:val="002E5F23"/>
+    <w:rPr>
+      <w:i/>
+      <w:iCs/>
+    </w:rPr>
+  </w:style>
+  <w:style w:type="character" w:styleId="IntenseEmphasis">
+    <w:name w:val="Intense Emphasis"/>
+    <w:uiPriority w:val="21"/>
+    <w:qFormat/>
+    <w:rsid w:val="002E5F23"/>
+    <w:rPr>
+      <w:b/>
+      <w:bCs/>
+    </w:rPr>
+  </w:style>
+  <w:style w:type="character" w:styleId="SubtleReference">
+    <w:name w:val="Subtle Reference"/>
+    <w:uiPriority w:val="31"/>
+    <w:qFormat/>
+    <w:rsid w:val="002E5F23"/>
+    <w:rPr>
+      <w:smallCaps/>
+    </w:rPr>
+  </w:style>
+  <w:style w:type="character" w:styleId="IntenseReference">
+    <w:name w:val="Intense Reference"/>
+    <w:uiPriority w:val="32"/>
+    <w:qFormat/>
+    <w:rsid w:val="002E5F23"/>
+    <w:rPr>
+      <w:smallCaps/>
+      <w:spacing w:val="5"/>
+      <w:u w:val="single"/>
+    </w:rPr>
+  </w:style>
+  <w:style w:type="character" w:styleId="BookTitle">
+    <w:name w:val="Book Title"/>
+    <w:uiPriority w:val="33"/>
+    <w:qFormat/>
+    <w:rsid w:val="002E5F23"/>
+    <w:rPr>
+      <w:i/>
+      <w:iCs/>
+      <w:smallCaps/>
+      <w:spacing w:val="5"/>
+    </w:rPr>
+  </w:style>
+  <w:style w:type="paragraph" w:styleId="TOCHeading">
+    <w:name w:val="TOC Heading"/>
+    <w:basedOn w:val="Heading1"/>
+    <w:next w:val="Normal"/>
+    <w:uiPriority w:val="39"/>
+    <w:semiHidden/>
+    <w:unhideWhenUsed/>
+    <w:qFormat/>
+    <w:rsid w:val="002E5F23"/>
+    <w:pPr>
+      <w:outlineLvl w:val="9"/>
+    </w:pPr>
+    <w:rPr>
+      <w:lang w:bidi="en-US"/>
+    </w:rPr>
+  </w:style>
 </w:styles>
 </file>
 
@@ -348,7 +1027,7 @@
   <w:docDefaults>
     <w:rPrDefault>
       <w:rPr>
-        <w:rFonts w:asciiTheme="minorHAnsi" w:eastAsiaTheme="minorHAnsi" w:hAnsiTheme="minorHAnsi" w:cstheme="minorBidi"/>
+        <w:rFonts w:asciiTheme="minorHAnsi" w:eastAsiaTheme="minorEastAsia" w:hAnsiTheme="minorHAnsi" w:cstheme="minorBidi"/>
         <w:sz w:val="22"/>
         <w:szCs w:val="22"/>
         <w:lang w:val="en-US" w:eastAsia="en-US" w:bidi="ar-SA"/>
@@ -380,7 +1059,7 @@
     <w:lsdException w:name="toc 7" w:uiPriority="39"/>
     <w:lsdException w:name="toc 8" w:uiPriority="39"/>
     <w:lsdException w:name="toc 9" w:uiPriority="39"/>
-    <w:lsdException w:name="caption" w:uiPriority="35" w:qFormat="1"/>
+    <w:lsdException w:name="caption" w:uiPriority="35"/>
     <w:lsdException w:name="Title" w:semiHidden="0" w:uiPriority="10" w:unhideWhenUsed="0" w:qFormat="1"/>
     <w:lsdException w:name="Default Paragraph Font" w:uiPriority="1"/>
     <w:lsdException w:name="Subtitle" w:semiHidden="0" w:uiPriority="11" w:unhideWhenUsed="0" w:qFormat="1"/>
@@ -502,6 +1181,199 @@
   <w:style w:type="paragraph" w:default="1" w:styleId="Normal">
     <w:name w:val="Normal"/>
     <w:qFormat/>
+    <w:rsid w:val="002E5F23"/>
+  </w:style>
+  <w:style w:type="paragraph" w:styleId="Heading1">
+    <w:name w:val="heading 1"/>
+    <w:basedOn w:val="Normal"/>
+    <w:next w:val="Normal"/>
+    <w:link w:val="Heading1Char"/>
+    <w:uiPriority w:val="9"/>
+    <w:qFormat/>
+    <w:rsid w:val="002E5F23"/>
+    <w:pPr>
+      <w:spacing w:before="480" w:after="0"/>
+      <w:contextualSpacing/>
+      <w:outlineLvl w:val="0"/>
+    </w:pPr>
+    <w:rPr>
+      <w:rFonts w:asciiTheme="majorHAnsi" w:eastAsiaTheme="majorEastAsia" w:hAnsiTheme="majorHAnsi" w:cstheme="majorBidi"/>
+      <w:b/>
+      <w:bCs/>
+      <w:sz w:val="28"/>
+      <w:szCs w:val="28"/>
+    </w:rPr>
+  </w:style>
+  <w:style w:type="paragraph" w:styleId="Heading2">
+    <w:name w:val="heading 2"/>
+    <w:basedOn w:val="Normal"/>
+    <w:next w:val="Normal"/>
+    <w:link w:val="Heading2Char"/>
+    <w:uiPriority w:val="9"/>
+    <w:semiHidden/>
+    <w:unhideWhenUsed/>
+    <w:qFormat/>
+    <w:rsid w:val="002E5F23"/>
+    <w:pPr>
+      <w:spacing w:before="200" w:after="0"/>
+      <w:outlineLvl w:val="1"/>
+    </w:pPr>
+    <w:rPr>
+      <w:rFonts w:asciiTheme="majorHAnsi" w:eastAsiaTheme="majorEastAsia" w:hAnsiTheme="majorHAnsi" w:cstheme="majorBidi"/>
+      <w:b/>
+      <w:bCs/>
+      <w:sz w:val="26"/>
+      <w:szCs w:val="26"/>
+    </w:rPr>
+  </w:style>
+  <w:style w:type="paragraph" w:styleId="Heading3">
+    <w:name w:val="heading 3"/>
+    <w:basedOn w:val="Normal"/>
+    <w:next w:val="Normal"/>
+    <w:link w:val="Heading3Char"/>
+    <w:uiPriority w:val="9"/>
+    <w:semiHidden/>
+    <w:unhideWhenUsed/>
+    <w:qFormat/>
+    <w:rsid w:val="002E5F23"/>
+    <w:pPr>
+      <w:spacing w:before="200" w:after="0" w:line="271" w:lineRule="auto"/>
+      <w:outlineLvl w:val="2"/>
+    </w:pPr>
+    <w:rPr>
+      <w:rFonts w:asciiTheme="majorHAnsi" w:eastAsiaTheme="majorEastAsia" w:hAnsiTheme="majorHAnsi" w:cstheme="majorBidi"/>
+      <w:b/>
+      <w:bCs/>
+    </w:rPr>
+  </w:style>
+  <w:style w:type="paragraph" w:styleId="Heading4">
+    <w:name w:val="heading 4"/>
+    <w:basedOn w:val="Normal"/>
+    <w:next w:val="Normal"/>
+    <w:link w:val="Heading4Char"/>
+    <w:uiPriority w:val="9"/>
+    <w:semiHidden/>
+    <w:unhideWhenUsed/>
+    <w:qFormat/>
+    <w:rsid w:val="002E5F23"/>
+    <w:pPr>
+      <w:spacing w:before="200" w:after="0"/>
+      <w:outlineLvl w:val="3"/>
+    </w:pPr>
+    <w:rPr>
+      <w:rFonts w:asciiTheme="majorHAnsi" w:eastAsiaTheme="majorEastAsia" w:hAnsiTheme="majorHAnsi" w:cstheme="majorBidi"/>
+      <w:b/>
+      <w:bCs/>
+      <w:i/>
+      <w:iCs/>
+    </w:rPr>
+  </w:style>
+  <w:style w:type="paragraph" w:styleId="Heading5">
+    <w:name w:val="heading 5"/>
+    <w:basedOn w:val="Normal"/>
+    <w:next w:val="Normal"/>
+    <w:link w:val="Heading5Char"/>
+    <w:uiPriority w:val="9"/>
+    <w:semiHidden/>
+    <w:unhideWhenUsed/>
+    <w:qFormat/>
+    <w:rsid w:val="002E5F23"/>
+    <w:pPr>
+      <w:spacing w:before="200" w:after="0"/>
+      <w:outlineLvl w:val="4"/>
+    </w:pPr>
+    <w:rPr>
+      <w:rFonts w:asciiTheme="majorHAnsi" w:eastAsiaTheme="majorEastAsia" w:hAnsiTheme="majorHAnsi" w:cstheme="majorBidi"/>
+      <w:b/>
+      <w:bCs/>
+      <w:color w:val="7F7F7F" w:themeColor="text1" w:themeTint="80"/>
+    </w:rPr>
+  </w:style>
+  <w:style w:type="paragraph" w:styleId="Heading6">
+    <w:name w:val="heading 6"/>
+    <w:basedOn w:val="Normal"/>
+    <w:next w:val="Normal"/>
+    <w:link w:val="Heading6Char"/>
+    <w:uiPriority w:val="9"/>
+    <w:semiHidden/>
+    <w:unhideWhenUsed/>
+    <w:qFormat/>
+    <w:rsid w:val="002E5F23"/>
+    <w:pPr>
+      <w:spacing w:after="0" w:line="271" w:lineRule="auto"/>
+      <w:outlineLvl w:val="5"/>
+    </w:pPr>
+    <w:rPr>
+      <w:rFonts w:asciiTheme="majorHAnsi" w:eastAsiaTheme="majorEastAsia" w:hAnsiTheme="majorHAnsi" w:cstheme="majorBidi"/>
+      <w:b/>
+      <w:bCs/>
+      <w:i/>
+      <w:iCs/>
+      <w:color w:val="7F7F7F" w:themeColor="text1" w:themeTint="80"/>
+    </w:rPr>
+  </w:style>
+  <w:style w:type="paragraph" w:styleId="Heading7">
+    <w:name w:val="heading 7"/>
+    <w:basedOn w:val="Normal"/>
+    <w:next w:val="Normal"/>
+    <w:link w:val="Heading7Char"/>
+    <w:uiPriority w:val="9"/>
+    <w:semiHidden/>
+    <w:unhideWhenUsed/>
+    <w:qFormat/>
+    <w:rsid w:val="002E5F23"/>
+    <w:pPr>
+      <w:spacing w:after="0"/>
+      <w:outlineLvl w:val="6"/>
+    </w:pPr>
+    <w:rPr>
+      <w:rFonts w:asciiTheme="majorHAnsi" w:eastAsiaTheme="majorEastAsia" w:hAnsiTheme="majorHAnsi" w:cstheme="majorBidi"/>
+      <w:i/>
+      <w:iCs/>
+    </w:rPr>
+  </w:style>
+  <w:style w:type="paragraph" w:styleId="Heading8">
+    <w:name w:val="heading 8"/>
+    <w:basedOn w:val="Normal"/>
+    <w:next w:val="Normal"/>
+    <w:link w:val="Heading8Char"/>
+    <w:uiPriority w:val="9"/>
+    <w:semiHidden/>
+    <w:unhideWhenUsed/>
+    <w:qFormat/>
+    <w:rsid w:val="002E5F23"/>
+    <w:pPr>
+      <w:spacing w:after="0"/>
+      <w:outlineLvl w:val="7"/>
+    </w:pPr>
+    <w:rPr>
+      <w:rFonts w:asciiTheme="majorHAnsi" w:eastAsiaTheme="majorEastAsia" w:hAnsiTheme="majorHAnsi" w:cstheme="majorBidi"/>
+      <w:sz w:val="20"/>
+      <w:szCs w:val="20"/>
+    </w:rPr>
+  </w:style>
+  <w:style w:type="paragraph" w:styleId="Heading9">
+    <w:name w:val="heading 9"/>
+    <w:basedOn w:val="Normal"/>
+    <w:next w:val="Normal"/>
+    <w:link w:val="Heading9Char"/>
+    <w:uiPriority w:val="9"/>
+    <w:semiHidden/>
+    <w:unhideWhenUsed/>
+    <w:qFormat/>
+    <w:rsid w:val="002E5F23"/>
+    <w:pPr>
+      <w:spacing w:after="0"/>
+      <w:outlineLvl w:val="8"/>
+    </w:pPr>
+    <w:rPr>
+      <w:rFonts w:asciiTheme="majorHAnsi" w:eastAsiaTheme="majorEastAsia" w:hAnsiTheme="majorHAnsi" w:cstheme="majorBidi"/>
+      <w:i/>
+      <w:iCs/>
+      <w:spacing w:val="5"/>
+      <w:sz w:val="20"/>
+      <w:szCs w:val="20"/>
+    </w:rPr>
   </w:style>
   <w:style w:type="character" w:default="1" w:styleId="DefaultParagraphFont">
     <w:name w:val="Default Paragraph Font"/>
@@ -529,6 +1401,383 @@
     <w:uiPriority w:val="99"/>
     <w:semiHidden/>
     <w:unhideWhenUsed/>
+  </w:style>
+  <w:style w:type="character" w:customStyle="1" w:styleId="Heading1Char">
+    <w:name w:val="Heading 1 Char"/>
+    <w:basedOn w:val="DefaultParagraphFont"/>
+    <w:link w:val="Heading1"/>
+    <w:uiPriority w:val="9"/>
+    <w:rsid w:val="002E5F23"/>
+    <w:rPr>
+      <w:rFonts w:asciiTheme="majorHAnsi" w:eastAsiaTheme="majorEastAsia" w:hAnsiTheme="majorHAnsi" w:cstheme="majorBidi"/>
+      <w:b/>
+      <w:bCs/>
+      <w:sz w:val="28"/>
+      <w:szCs w:val="28"/>
+    </w:rPr>
+  </w:style>
+  <w:style w:type="character" w:customStyle="1" w:styleId="Heading2Char">
+    <w:name w:val="Heading 2 Char"/>
+    <w:basedOn w:val="DefaultParagraphFont"/>
+    <w:link w:val="Heading2"/>
+    <w:uiPriority w:val="9"/>
+    <w:semiHidden/>
+    <w:rsid w:val="002E5F23"/>
+    <w:rPr>
+      <w:rFonts w:asciiTheme="majorHAnsi" w:eastAsiaTheme="majorEastAsia" w:hAnsiTheme="majorHAnsi" w:cstheme="majorBidi"/>
+      <w:b/>
+      <w:bCs/>
+      <w:sz w:val="26"/>
+      <w:szCs w:val="26"/>
+    </w:rPr>
+  </w:style>
+  <w:style w:type="character" w:customStyle="1" w:styleId="Heading3Char">
+    <w:name w:val="Heading 3 Char"/>
+    <w:basedOn w:val="DefaultParagraphFont"/>
+    <w:link w:val="Heading3"/>
+    <w:uiPriority w:val="9"/>
+    <w:semiHidden/>
+    <w:rsid w:val="002E5F23"/>
+    <w:rPr>
+      <w:rFonts w:asciiTheme="majorHAnsi" w:eastAsiaTheme="majorEastAsia" w:hAnsiTheme="majorHAnsi" w:cstheme="majorBidi"/>
+      <w:b/>
+      <w:bCs/>
+    </w:rPr>
+  </w:style>
+  <w:style w:type="character" w:customStyle="1" w:styleId="Heading4Char">
+    <w:name w:val="Heading 4 Char"/>
+    <w:basedOn w:val="DefaultParagraphFont"/>
+    <w:link w:val="Heading4"/>
+    <w:uiPriority w:val="9"/>
+    <w:semiHidden/>
+    <w:rsid w:val="002E5F23"/>
+    <w:rPr>
+      <w:rFonts w:asciiTheme="majorHAnsi" w:eastAsiaTheme="majorEastAsia" w:hAnsiTheme="majorHAnsi" w:cstheme="majorBidi"/>
+      <w:b/>
+      <w:bCs/>
+      <w:i/>
+      <w:iCs/>
+    </w:rPr>
+  </w:style>
+  <w:style w:type="character" w:customStyle="1" w:styleId="Heading5Char">
+    <w:name w:val="Heading 5 Char"/>
+    <w:basedOn w:val="DefaultParagraphFont"/>
+    <w:link w:val="Heading5"/>
+    <w:uiPriority w:val="9"/>
+    <w:semiHidden/>
+    <w:rsid w:val="002E5F23"/>
+    <w:rPr>
+      <w:rFonts w:asciiTheme="majorHAnsi" w:eastAsiaTheme="majorEastAsia" w:hAnsiTheme="majorHAnsi" w:cstheme="majorBidi"/>
+      <w:b/>
+      <w:bCs/>
+      <w:color w:val="7F7F7F" w:themeColor="text1" w:themeTint="80"/>
+    </w:rPr>
+  </w:style>
+  <w:style w:type="character" w:customStyle="1" w:styleId="Heading6Char">
+    <w:name w:val="Heading 6 Char"/>
+    <w:basedOn w:val="DefaultParagraphFont"/>
+    <w:link w:val="Heading6"/>
+    <w:uiPriority w:val="9"/>
+    <w:semiHidden/>
+    <w:rsid w:val="002E5F23"/>
+    <w:rPr>
+      <w:rFonts w:asciiTheme="majorHAnsi" w:eastAsiaTheme="majorEastAsia" w:hAnsiTheme="majorHAnsi" w:cstheme="majorBidi"/>
+      <w:b/>
+      <w:bCs/>
+      <w:i/>
+      <w:iCs/>
+      <w:color w:val="7F7F7F" w:themeColor="text1" w:themeTint="80"/>
+    </w:rPr>
+  </w:style>
+  <w:style w:type="character" w:customStyle="1" w:styleId="Heading7Char">
+    <w:name w:val="Heading 7 Char"/>
+    <w:basedOn w:val="DefaultParagraphFont"/>
+    <w:link w:val="Heading7"/>
+    <w:uiPriority w:val="9"/>
+    <w:semiHidden/>
+    <w:rsid w:val="002E5F23"/>
+    <w:rPr>
+      <w:rFonts w:asciiTheme="majorHAnsi" w:eastAsiaTheme="majorEastAsia" w:hAnsiTheme="majorHAnsi" w:cstheme="majorBidi"/>
+      <w:i/>
+      <w:iCs/>
+    </w:rPr>
+  </w:style>
+  <w:style w:type="character" w:customStyle="1" w:styleId="Heading8Char">
+    <w:name w:val="Heading 8 Char"/>
+    <w:basedOn w:val="DefaultParagraphFont"/>
+    <w:link w:val="Heading8"/>
+    <w:uiPriority w:val="9"/>
+    <w:semiHidden/>
+    <w:rsid w:val="002E5F23"/>
+    <w:rPr>
+      <w:rFonts w:asciiTheme="majorHAnsi" w:eastAsiaTheme="majorEastAsia" w:hAnsiTheme="majorHAnsi" w:cstheme="majorBidi"/>
+      <w:sz w:val="20"/>
+      <w:szCs w:val="20"/>
+    </w:rPr>
+  </w:style>
+  <w:style w:type="character" w:customStyle="1" w:styleId="Heading9Char">
+    <w:name w:val="Heading 9 Char"/>
+    <w:basedOn w:val="DefaultParagraphFont"/>
+    <w:link w:val="Heading9"/>
+    <w:uiPriority w:val="9"/>
+    <w:semiHidden/>
+    <w:rsid w:val="002E5F23"/>
+    <w:rPr>
+      <w:rFonts w:asciiTheme="majorHAnsi" w:eastAsiaTheme="majorEastAsia" w:hAnsiTheme="majorHAnsi" w:cstheme="majorBidi"/>
+      <w:i/>
+      <w:iCs/>
+      <w:spacing w:val="5"/>
+      <w:sz w:val="20"/>
+      <w:szCs w:val="20"/>
+    </w:rPr>
+  </w:style>
+  <w:style w:type="paragraph" w:styleId="Title">
+    <w:name w:val="Title"/>
+    <w:basedOn w:val="Normal"/>
+    <w:next w:val="Normal"/>
+    <w:link w:val="TitleChar"/>
+    <w:uiPriority w:val="10"/>
+    <w:qFormat/>
+    <w:rsid w:val="002E5F23"/>
+    <w:pPr>
+      <w:pBdr>
+        <w:bottom w:val="single" w:sz="4" w:space="1" w:color="auto"/>
+      </w:pBdr>
+      <w:spacing w:line="240" w:lineRule="auto"/>
+      <w:contextualSpacing/>
+    </w:pPr>
+    <w:rPr>
+      <w:rFonts w:asciiTheme="majorHAnsi" w:eastAsiaTheme="majorEastAsia" w:hAnsiTheme="majorHAnsi" w:cstheme="majorBidi"/>
+      <w:spacing w:val="5"/>
+      <w:sz w:val="52"/>
+      <w:szCs w:val="52"/>
+    </w:rPr>
+  </w:style>
+  <w:style w:type="character" w:customStyle="1" w:styleId="TitleChar">
+    <w:name w:val="Title Char"/>
+    <w:basedOn w:val="DefaultParagraphFont"/>
+    <w:link w:val="Title"/>
+    <w:uiPriority w:val="10"/>
+    <w:rsid w:val="002E5F23"/>
+    <w:rPr>
+      <w:rFonts w:asciiTheme="majorHAnsi" w:eastAsiaTheme="majorEastAsia" w:hAnsiTheme="majorHAnsi" w:cstheme="majorBidi"/>
+      <w:spacing w:val="5"/>
+      <w:sz w:val="52"/>
+      <w:szCs w:val="52"/>
+    </w:rPr>
+  </w:style>
+  <w:style w:type="paragraph" w:styleId="Subtitle">
+    <w:name w:val="Subtitle"/>
+    <w:basedOn w:val="Normal"/>
+    <w:next w:val="Normal"/>
+    <w:link w:val="SubtitleChar"/>
+    <w:uiPriority w:val="11"/>
+    <w:qFormat/>
+    <w:rsid w:val="002E5F23"/>
+    <w:pPr>
+      <w:spacing w:after="600"/>
+    </w:pPr>
+    <w:rPr>
+      <w:rFonts w:asciiTheme="majorHAnsi" w:eastAsiaTheme="majorEastAsia" w:hAnsiTheme="majorHAnsi" w:cstheme="majorBidi"/>
+      <w:i/>
+      <w:iCs/>
+      <w:spacing w:val="13"/>
+      <w:sz w:val="24"/>
+      <w:szCs w:val="24"/>
+    </w:rPr>
+  </w:style>
+  <w:style w:type="character" w:customStyle="1" w:styleId="SubtitleChar">
+    <w:name w:val="Subtitle Char"/>
+    <w:basedOn w:val="DefaultParagraphFont"/>
+    <w:link w:val="Subtitle"/>
+    <w:uiPriority w:val="11"/>
+    <w:rsid w:val="002E5F23"/>
+    <w:rPr>
+      <w:rFonts w:asciiTheme="majorHAnsi" w:eastAsiaTheme="majorEastAsia" w:hAnsiTheme="majorHAnsi" w:cstheme="majorBidi"/>
+      <w:i/>
+      <w:iCs/>
+      <w:spacing w:val="13"/>
+      <w:sz w:val="24"/>
+      <w:szCs w:val="24"/>
+    </w:rPr>
+  </w:style>
+  <w:style w:type="character" w:styleId="Strong">
+    <w:name w:val="Strong"/>
+    <w:uiPriority w:val="22"/>
+    <w:qFormat/>
+    <w:rsid w:val="002E5F23"/>
+    <w:rPr>
+      <w:b/>
+      <w:bCs/>
+    </w:rPr>
+  </w:style>
+  <w:style w:type="character" w:styleId="Emphasis">
+    <w:name w:val="Emphasis"/>
+    <w:uiPriority w:val="20"/>
+    <w:qFormat/>
+    <w:rsid w:val="002E5F23"/>
+    <w:rPr>
+      <w:b/>
+      <w:bCs/>
+      <w:i/>
+      <w:iCs/>
+      <w:spacing w:val="10"/>
+      <w:bdr w:val="none" w:sz="0" w:space="0" w:color="auto"/>
+      <w:shd w:val="clear" w:color="auto" w:fill="auto"/>
+    </w:rPr>
+  </w:style>
+  <w:style w:type="paragraph" w:styleId="NoSpacing">
+    <w:name w:val="No Spacing"/>
+    <w:basedOn w:val="Normal"/>
+    <w:uiPriority w:val="1"/>
+    <w:qFormat/>
+    <w:rsid w:val="002E5F23"/>
+    <w:pPr>
+      <w:spacing w:after="0" w:line="240" w:lineRule="auto"/>
+    </w:pPr>
+  </w:style>
+  <w:style w:type="paragraph" w:styleId="ListParagraph">
+    <w:name w:val="List Paragraph"/>
+    <w:basedOn w:val="Normal"/>
+    <w:uiPriority w:val="34"/>
+    <w:qFormat/>
+    <w:rsid w:val="002E5F23"/>
+    <w:pPr>
+      <w:ind w:left="720"/>
+      <w:contextualSpacing/>
+    </w:pPr>
+  </w:style>
+  <w:style w:type="paragraph" w:styleId="Quote">
+    <w:name w:val="Quote"/>
+    <w:basedOn w:val="Normal"/>
+    <w:next w:val="Normal"/>
+    <w:link w:val="QuoteChar"/>
+    <w:uiPriority w:val="29"/>
+    <w:qFormat/>
+    <w:rsid w:val="002E5F23"/>
+    <w:pPr>
+      <w:spacing w:before="200" w:after="0"/>
+      <w:ind w:left="360" w:right="360"/>
+    </w:pPr>
+    <w:rPr>
+      <w:i/>
+      <w:iCs/>
+    </w:rPr>
+  </w:style>
+  <w:style w:type="character" w:customStyle="1" w:styleId="QuoteChar">
+    <w:name w:val="Quote Char"/>
+    <w:basedOn w:val="DefaultParagraphFont"/>
+    <w:link w:val="Quote"/>
+    <w:uiPriority w:val="29"/>
+    <w:rsid w:val="002E5F23"/>
+    <w:rPr>
+      <w:i/>
+      <w:iCs/>
+    </w:rPr>
+  </w:style>
+  <w:style w:type="paragraph" w:styleId="IntenseQuote">
+    <w:name w:val="Intense Quote"/>
+    <w:basedOn w:val="Normal"/>
+    <w:next w:val="Normal"/>
+    <w:link w:val="IntenseQuoteChar"/>
+    <w:uiPriority w:val="30"/>
+    <w:qFormat/>
+    <w:rsid w:val="002E5F23"/>
+    <w:pPr>
+      <w:pBdr>
+        <w:bottom w:val="single" w:sz="4" w:space="1" w:color="auto"/>
+      </w:pBdr>
+      <w:spacing w:before="200" w:after="280"/>
+      <w:ind w:left="1008" w:right="1152"/>
+      <w:jc w:val="both"/>
+    </w:pPr>
+    <w:rPr>
+      <w:b/>
+      <w:bCs/>
+      <w:i/>
+      <w:iCs/>
+    </w:rPr>
+  </w:style>
+  <w:style w:type="character" w:customStyle="1" w:styleId="IntenseQuoteChar">
+    <w:name w:val="Intense Quote Char"/>
+    <w:basedOn w:val="DefaultParagraphFont"/>
+    <w:link w:val="IntenseQuote"/>
+    <w:uiPriority w:val="30"/>
+    <w:rsid w:val="002E5F23"/>
+    <w:rPr>
+      <w:b/>
+      <w:bCs/>
+      <w:i/>
+      <w:iCs/>
+    </w:rPr>
+  </w:style>
+  <w:style w:type="character" w:styleId="SubtleEmphasis">
+    <w:name w:val="Subtle Emphasis"/>
+    <w:uiPriority w:val="19"/>
+    <w:qFormat/>
+    <w:rsid w:val="002E5F23"/>
+    <w:rPr>
+      <w:i/>
+      <w:iCs/>
+    </w:rPr>
+  </w:style>
+  <w:style w:type="character" w:styleId="IntenseEmphasis">
+    <w:name w:val="Intense Emphasis"/>
+    <w:uiPriority w:val="21"/>
+    <w:qFormat/>
+    <w:rsid w:val="002E5F23"/>
+    <w:rPr>
+      <w:b/>
+      <w:bCs/>
+    </w:rPr>
+  </w:style>
+  <w:style w:type="character" w:styleId="SubtleReference">
+    <w:name w:val="Subtle Reference"/>
+    <w:uiPriority w:val="31"/>
+    <w:qFormat/>
+    <w:rsid w:val="002E5F23"/>
+    <w:rPr>
+      <w:smallCaps/>
+    </w:rPr>
+  </w:style>
+  <w:style w:type="character" w:styleId="IntenseReference">
+    <w:name w:val="Intense Reference"/>
+    <w:uiPriority w:val="32"/>
+    <w:qFormat/>
+    <w:rsid w:val="002E5F23"/>
+    <w:rPr>
+      <w:smallCaps/>
+      <w:spacing w:val="5"/>
+      <w:u w:val="single"/>
+    </w:rPr>
+  </w:style>
+  <w:style w:type="character" w:styleId="BookTitle">
+    <w:name w:val="Book Title"/>
+    <w:uiPriority w:val="33"/>
+    <w:qFormat/>
+    <w:rsid w:val="002E5F23"/>
+    <w:rPr>
+      <w:i/>
+      <w:iCs/>
+      <w:smallCaps/>
+      <w:spacing w:val="5"/>
+    </w:rPr>
+  </w:style>
+  <w:style w:type="paragraph" w:styleId="TOCHeading">
+    <w:name w:val="TOC Heading"/>
+    <w:basedOn w:val="Heading1"/>
+    <w:next w:val="Normal"/>
+    <w:uiPriority w:val="39"/>
+    <w:semiHidden/>
+    <w:unhideWhenUsed/>
+    <w:qFormat/>
+    <w:rsid w:val="002E5F23"/>
+    <w:pPr>
+      <w:outlineLvl w:val="9"/>
+    </w:pPr>
+    <w:rPr>
+      <w:lang w:bidi="en-US"/>
+    </w:rPr>
   </w:style>
 </w:styles>
 </file>

</xml_diff>

<commit_message>
Finished mobile manipulation lit review (this is in thesis now).
</commit_message>
<xml_diff>
--- a/Industrial Mobile Manipulation.docx
+++ b/Industrial Mobile Manipulation.docx
@@ -6,6 +6,7 @@
       <w:pPr>
         <w:pStyle w:val="Heading1"/>
       </w:pPr>
+      <w:bookmarkStart w:id="0" w:name="_GoBack"/>
       <w:r>
         <w:t>Industrial Mobile Manipulation</w:t>
       </w:r>
@@ -244,13 +245,27 @@
         <w:t>CITE HERMANN]</w:t>
       </w:r>
       <w:r>
-        <w:t xml:space="preserve"> It used a Microsoft Kinect, two high resolution cameras, and three LIDAR scanners for perception and had </w:t>
-      </w:r>
-      <w:bookmarkStart w:id="0" w:name="_GoBack"/>
+        <w:t xml:space="preserve"> It used a Microsoft Kinect, two high resolution cameras, and three LIDAR scanners for perception</w:t>
+      </w:r>
+      <w:r>
+        <w:t xml:space="preserve"> as well as force feedback in its manipulators.</w:t>
+      </w:r>
+      <w:r>
+        <w:t xml:space="preserve"> This platform was exceptionally capable, but was designed more as a general-purpose mobile manipulator than as an industrial robot. </w:t>
+      </w:r>
+      <w:r>
+        <w:t>This platform’s price was not listed, but affordability</w:t>
+      </w:r>
+      <w:r>
+        <w:t xml:space="preserve"> was not a goal of the project.</w:t>
+      </w:r>
+      <w:r>
+        <w:t xml:space="preserve"> The main focus of the research was on the development of a software platform for m</w:t>
+      </w:r>
+      <w:r>
+        <w:t>obile manipulation and on developing new planning methods for the robot’s manipulators.</w:t>
+      </w:r>
       <w:bookmarkEnd w:id="0"/>
-      <w:r>
-        <w:t xml:space="preserve">This platform was exceptionally capable, but was designed more as a general-purpose mobile manipulator than as an industrial robot. </w:t>
-      </w:r>
     </w:p>
     <w:sectPr>
       <w:pgSz w:w="12240" w:h="15840"/>

</xml_diff>